<commit_message>
Implementacion de word pdf
</commit_message>
<xml_diff>
--- a/PlantillaOrden.docx
+++ b/PlantillaOrden.docx
@@ -325,7 +325,7 @@
                 <w:szCs w:val="18"/>
                 <w:lang w:val="es-MX"/>
               </w:rPr>
-              <w:t>/[</w:t>
+              <w:t xml:space="preserve"> [</w:t>
             </w:r>
             <w:proofErr w:type="spellStart"/>
             <w:r>
@@ -345,7 +345,16 @@
                 <w:szCs w:val="18"/>
                 <w:lang w:val="es-MX"/>
               </w:rPr>
-              <w:t>]/[</w:t>
+              <w:t xml:space="preserve">] </w:t>
+            </w:r>
+            <w:r>
+              <w:rPr>
+                <w:rFonts w:ascii="Arial" w:hAnsi="Arial" w:cs="Arial"/>
+                <w:sz w:val="18"/>
+                <w:szCs w:val="18"/>
+                <w:lang w:val="es-MX"/>
+              </w:rPr>
+              <w:t>[</w:t>
             </w:r>
             <w:proofErr w:type="spellStart"/>
             <w:r>
@@ -1601,6 +1610,8 @@
                 <w:lang w:val="es-MX"/>
               </w:rPr>
             </w:pPr>
+            <w:bookmarkStart w:id="0" w:name="_GoBack"/>
+            <w:bookmarkEnd w:id="0"/>
           </w:p>
         </w:tc>
       </w:tr>
@@ -1668,7 +1679,8 @@
       </w:tblPr>
       <w:tblGrid>
         <w:gridCol w:w="977"/>
-        <w:gridCol w:w="9341"/>
+        <w:gridCol w:w="2436"/>
+        <w:gridCol w:w="6905"/>
       </w:tblGrid>
       <w:tr>
         <w:trPr>
@@ -1677,7 +1689,7 @@
         <w:tc>
           <w:tcPr>
             <w:tcW w:w="10318" w:type="dxa"/>
-            <w:gridSpan w:val="2"/>
+            <w:gridSpan w:val="3"/>
             <w:tcBorders>
               <w:top w:val="single" w:sz="4" w:space="0" w:color="auto"/>
               <w:left w:val="single" w:sz="4" w:space="0" w:color="auto"/>
@@ -1728,7 +1740,7 @@
         <w:tc>
           <w:tcPr>
             <w:tcW w:w="10318" w:type="dxa"/>
-            <w:gridSpan w:val="2"/>
+            <w:gridSpan w:val="3"/>
             <w:tcBorders>
               <w:top w:val="nil"/>
               <w:left w:val="nil"/>
@@ -1809,6 +1821,102 @@
                       <w:lang w:val="es-MX"/>
                     </w:rPr>
                   </w:pPr>
+                  <w:r>
+                    <w:rPr>
+                      <w:rFonts w:ascii="Arial" w:hAnsi="Arial" w:cs="Arial"/>
+                      <w:b/>
+                      <w:sz w:val="18"/>
+                      <w:szCs w:val="18"/>
+                      <w:lang w:val="es-MX"/>
+                    </w:rPr>
+                    <w:t>[</w:t>
+                  </w:r>
+                  <w:proofErr w:type="spellStart"/>
+                  <w:r>
+                    <w:rPr>
+                      <w:rFonts w:ascii="Arial" w:hAnsi="Arial" w:cs="Arial"/>
+                      <w:b/>
+                      <w:sz w:val="18"/>
+                      <w:szCs w:val="18"/>
+                      <w:lang w:val="es-MX"/>
+                    </w:rPr>
+                    <w:t>fechaA.dia</w:t>
+                  </w:r>
+                  <w:proofErr w:type="spellEnd"/>
+                  <w:r>
+                    <w:rPr>
+                      <w:rFonts w:ascii="Arial" w:hAnsi="Arial" w:cs="Arial"/>
+                      <w:b/>
+                      <w:sz w:val="18"/>
+                      <w:szCs w:val="18"/>
+                      <w:lang w:val="es-MX"/>
+                    </w:rPr>
+                    <w:t xml:space="preserve">] </w:t>
+                  </w:r>
+                  <w:r>
+                    <w:rPr>
+                      <w:rFonts w:ascii="Arial" w:hAnsi="Arial" w:cs="Arial"/>
+                      <w:b/>
+                      <w:sz w:val="18"/>
+                      <w:szCs w:val="18"/>
+                      <w:lang w:val="es-MX"/>
+                    </w:rPr>
+                    <w:t>[</w:t>
+                  </w:r>
+                  <w:proofErr w:type="spellStart"/>
+                  <w:r>
+                    <w:rPr>
+                      <w:rFonts w:ascii="Arial" w:hAnsi="Arial" w:cs="Arial"/>
+                      <w:b/>
+                      <w:sz w:val="18"/>
+                      <w:szCs w:val="18"/>
+                      <w:lang w:val="es-MX"/>
+                    </w:rPr>
+                    <w:t>fechaA.mes</w:t>
+                  </w:r>
+                  <w:proofErr w:type="spellEnd"/>
+                  <w:r>
+                    <w:rPr>
+                      <w:rFonts w:ascii="Arial" w:hAnsi="Arial" w:cs="Arial"/>
+                      <w:b/>
+                      <w:sz w:val="18"/>
+                      <w:szCs w:val="18"/>
+                      <w:lang w:val="es-MX"/>
+                    </w:rPr>
+                    <w:t xml:space="preserve">] </w:t>
+                  </w:r>
+                  <w:r>
+                    <w:rPr>
+                      <w:rFonts w:ascii="Arial" w:hAnsi="Arial" w:cs="Arial"/>
+                      <w:b/>
+                      <w:sz w:val="18"/>
+                      <w:szCs w:val="18"/>
+                      <w:lang w:val="es-MX"/>
+                    </w:rPr>
+                    <w:t>[</w:t>
+                  </w:r>
+                  <w:proofErr w:type="spellStart"/>
+                  <w:r>
+                    <w:rPr>
+                      <w:rFonts w:ascii="Arial" w:hAnsi="Arial" w:cs="Arial"/>
+                      <w:b/>
+                      <w:sz w:val="18"/>
+                      <w:szCs w:val="18"/>
+                      <w:lang w:val="es-MX"/>
+                    </w:rPr>
+                    <w:t>fechaA.año</w:t>
+                  </w:r>
+                  <w:proofErr w:type="spellEnd"/>
+                  <w:r>
+                    <w:rPr>
+                      <w:rFonts w:ascii="Arial" w:hAnsi="Arial" w:cs="Arial"/>
+                      <w:b/>
+                      <w:sz w:val="18"/>
+                      <w:szCs w:val="18"/>
+                      <w:lang w:val="es-MX"/>
+                    </w:rPr>
+                    <w:t>]</w:t>
+                  </w:r>
                 </w:p>
               </w:tc>
             </w:tr>
@@ -1834,7 +1942,7 @@
         <w:tc>
           <w:tcPr>
             <w:tcW w:w="10318" w:type="dxa"/>
-            <w:gridSpan w:val="2"/>
+            <w:gridSpan w:val="3"/>
             <w:tcBorders>
               <w:top w:val="nil"/>
               <w:left w:val="nil"/>
@@ -1902,7 +2010,7 @@
         </w:tc>
         <w:tc>
           <w:tcPr>
-            <w:tcW w:w="9341" w:type="dxa"/>
+            <w:tcW w:w="2436" w:type="dxa"/>
             <w:tcBorders>
               <w:top w:val="single" w:sz="4" w:space="0" w:color="auto"/>
               <w:left w:val="single" w:sz="4" w:space="0" w:color="auto"/>
@@ -1912,6 +2020,37 @@
           </w:tcPr>
           <w:p>
             <w:pPr>
+              <w:jc w:val="center"/>
+              <w:rPr>
+                <w:rFonts w:ascii="Arial" w:hAnsi="Arial" w:cs="Arial"/>
+                <w:sz w:val="18"/>
+                <w:szCs w:val="18"/>
+                <w:lang w:val="es-MX"/>
+              </w:rPr>
+            </w:pPr>
+            <w:r>
+              <w:rPr>
+                <w:rFonts w:ascii="Arial" w:hAnsi="Arial" w:cs="Arial"/>
+                <w:sz w:val="18"/>
+                <w:szCs w:val="18"/>
+                <w:lang w:val="es-MX"/>
+              </w:rPr>
+              <w:t>Utilidad</w:t>
+            </w:r>
+          </w:p>
+        </w:tc>
+        <w:tc>
+          <w:tcPr>
+            <w:tcW w:w="6905" w:type="dxa"/>
+            <w:tcBorders>
+              <w:top w:val="single" w:sz="4" w:space="0" w:color="auto"/>
+              <w:left w:val="single" w:sz="4" w:space="0" w:color="auto"/>
+              <w:bottom w:val="single" w:sz="4" w:space="0" w:color="auto"/>
+              <w:right w:val="single" w:sz="4" w:space="0" w:color="auto"/>
+            </w:tcBorders>
+          </w:tcPr>
+          <w:p>
+            <w:pPr>
               <w:rPr>
                 <w:rFonts w:ascii="Arial" w:hAnsi="Arial" w:cs="Arial"/>
                 <w:sz w:val="18"/>
@@ -1951,11 +2090,38 @@
                 <w:lang w:val="es-MX"/>
               </w:rPr>
             </w:pPr>
-          </w:p>
-        </w:tc>
-        <w:tc>
-          <w:tcPr>
-            <w:tcW w:w="9341" w:type="dxa"/>
+            <w:r>
+              <w:rPr>
+                <w:rFonts w:ascii="Arial" w:hAnsi="Arial" w:cs="Arial"/>
+                <w:sz w:val="18"/>
+                <w:szCs w:val="18"/>
+                <w:lang w:val="es-MX"/>
+              </w:rPr>
+              <w:t>[</w:t>
+            </w:r>
+            <w:r>
+              <w:rPr>
+                <w:rFonts w:ascii="Arial" w:hAnsi="Arial" w:cs="Arial"/>
+                <w:sz w:val="18"/>
+                <w:szCs w:val="18"/>
+                <w:lang w:val="es-MX"/>
+              </w:rPr>
+              <w:t>cant</w:t>
+            </w:r>
+            <w:r>
+              <w:rPr>
+                <w:rFonts w:ascii="Arial" w:hAnsi="Arial" w:cs="Arial"/>
+                <w:sz w:val="18"/>
+                <w:szCs w:val="18"/>
+                <w:lang w:val="es-MX"/>
+              </w:rPr>
+              <w:t>.1]</w:t>
+            </w:r>
+          </w:p>
+        </w:tc>
+        <w:tc>
+          <w:tcPr>
+            <w:tcW w:w="2436" w:type="dxa"/>
             <w:tcBorders>
               <w:top w:val="single" w:sz="4" w:space="0" w:color="auto"/>
             </w:tcBorders>
@@ -1969,6 +2135,60 @@
                 <w:lang w:val="es-MX"/>
               </w:rPr>
             </w:pPr>
+            <w:r>
+              <w:rPr>
+                <w:rFonts w:ascii="Arial" w:hAnsi="Arial" w:cs="Arial"/>
+                <w:sz w:val="18"/>
+                <w:szCs w:val="18"/>
+                <w:lang w:val="es-MX"/>
+              </w:rPr>
+              <w:t>[util.1]</w:t>
+            </w:r>
+          </w:p>
+        </w:tc>
+        <w:tc>
+          <w:tcPr>
+            <w:tcW w:w="6905" w:type="dxa"/>
+            <w:tcBorders>
+              <w:top w:val="single" w:sz="4" w:space="0" w:color="auto"/>
+            </w:tcBorders>
+          </w:tcPr>
+          <w:p>
+            <w:pPr>
+              <w:rPr>
+                <w:rFonts w:ascii="Arial" w:hAnsi="Arial" w:cs="Arial"/>
+                <w:sz w:val="18"/>
+                <w:szCs w:val="18"/>
+                <w:lang w:val="es-MX"/>
+              </w:rPr>
+            </w:pPr>
+            <w:r>
+              <w:rPr>
+                <w:rFonts w:ascii="Arial" w:hAnsi="Arial" w:cs="Arial"/>
+                <w:sz w:val="18"/>
+                <w:szCs w:val="18"/>
+                <w:lang w:val="es-MX"/>
+              </w:rPr>
+              <w:t>[</w:t>
+            </w:r>
+            <w:r>
+              <w:rPr>
+                <w:rFonts w:ascii="Arial" w:hAnsi="Arial" w:cs="Arial"/>
+                <w:sz w:val="18"/>
+                <w:szCs w:val="18"/>
+                <w:lang w:val="es-MX"/>
+              </w:rPr>
+              <w:t>desc.</w:t>
+            </w:r>
+            <w:r>
+              <w:rPr>
+                <w:rFonts w:ascii="Arial" w:hAnsi="Arial" w:cs="Arial"/>
+                <w:sz w:val="18"/>
+                <w:szCs w:val="18"/>
+                <w:lang w:val="es-MX"/>
+              </w:rPr>
+              <w:t>1]</w:t>
+            </w:r>
           </w:p>
         </w:tc>
       </w:tr>
@@ -1989,21 +2209,117 @@
                 <w:lang w:val="es-MX"/>
               </w:rPr>
             </w:pPr>
-          </w:p>
-        </w:tc>
-        <w:tc>
-          <w:tcPr>
-            <w:tcW w:w="9341" w:type="dxa"/>
-          </w:tcPr>
-          <w:p>
-            <w:pPr>
-              <w:rPr>
-                <w:rFonts w:ascii="Arial" w:hAnsi="Arial" w:cs="Arial"/>
-                <w:sz w:val="18"/>
-                <w:szCs w:val="18"/>
-                <w:lang w:val="es-MX"/>
-              </w:rPr>
-            </w:pPr>
+            <w:r>
+              <w:rPr>
+                <w:rFonts w:ascii="Arial" w:hAnsi="Arial" w:cs="Arial"/>
+                <w:sz w:val="18"/>
+                <w:szCs w:val="18"/>
+                <w:lang w:val="es-MX"/>
+              </w:rPr>
+              <w:t>[</w:t>
+            </w:r>
+            <w:r>
+              <w:rPr>
+                <w:rFonts w:ascii="Arial" w:hAnsi="Arial" w:cs="Arial"/>
+                <w:sz w:val="18"/>
+                <w:szCs w:val="18"/>
+                <w:lang w:val="es-MX"/>
+              </w:rPr>
+              <w:t>cant</w:t>
+            </w:r>
+            <w:r>
+              <w:rPr>
+                <w:rFonts w:ascii="Arial" w:hAnsi="Arial" w:cs="Arial"/>
+                <w:sz w:val="18"/>
+                <w:szCs w:val="18"/>
+                <w:lang w:val="es-MX"/>
+              </w:rPr>
+              <w:t>.2]</w:t>
+            </w:r>
+          </w:p>
+        </w:tc>
+        <w:tc>
+          <w:tcPr>
+            <w:tcW w:w="2436" w:type="dxa"/>
+          </w:tcPr>
+          <w:p>
+            <w:pPr>
+              <w:rPr>
+                <w:rFonts w:ascii="Arial" w:hAnsi="Arial" w:cs="Arial"/>
+                <w:sz w:val="18"/>
+                <w:szCs w:val="18"/>
+                <w:lang w:val="es-MX"/>
+              </w:rPr>
+            </w:pPr>
+            <w:r>
+              <w:rPr>
+                <w:rFonts w:ascii="Arial" w:hAnsi="Arial" w:cs="Arial"/>
+                <w:sz w:val="18"/>
+                <w:szCs w:val="18"/>
+                <w:lang w:val="es-MX"/>
+              </w:rPr>
+              <w:t>[util.</w:t>
+            </w:r>
+            <w:r>
+              <w:rPr>
+                <w:rFonts w:ascii="Arial" w:hAnsi="Arial" w:cs="Arial"/>
+                <w:sz w:val="18"/>
+                <w:szCs w:val="18"/>
+                <w:lang w:val="es-MX"/>
+              </w:rPr>
+              <w:t>2</w:t>
+            </w:r>
+            <w:r>
+              <w:rPr>
+                <w:rFonts w:ascii="Arial" w:hAnsi="Arial" w:cs="Arial"/>
+                <w:sz w:val="18"/>
+                <w:szCs w:val="18"/>
+                <w:lang w:val="es-MX"/>
+              </w:rPr>
+              <w:t>]</w:t>
+            </w:r>
+          </w:p>
+        </w:tc>
+        <w:tc>
+          <w:tcPr>
+            <w:tcW w:w="6905" w:type="dxa"/>
+          </w:tcPr>
+          <w:p>
+            <w:pPr>
+              <w:rPr>
+                <w:rFonts w:ascii="Arial" w:hAnsi="Arial" w:cs="Arial"/>
+                <w:sz w:val="18"/>
+                <w:szCs w:val="18"/>
+                <w:lang w:val="es-MX"/>
+              </w:rPr>
+            </w:pPr>
+            <w:r>
+              <w:rPr>
+                <w:rFonts w:ascii="Arial" w:hAnsi="Arial" w:cs="Arial"/>
+                <w:sz w:val="18"/>
+                <w:szCs w:val="18"/>
+                <w:lang w:val="es-MX"/>
+              </w:rPr>
+              <w:t>[</w:t>
+            </w:r>
+            <w:r>
+              <w:rPr>
+                <w:rFonts w:ascii="Arial" w:hAnsi="Arial" w:cs="Arial"/>
+                <w:sz w:val="18"/>
+                <w:szCs w:val="18"/>
+                <w:lang w:val="es-MX"/>
+              </w:rPr>
+              <w:t>desc.</w:t>
+            </w:r>
+            <w:r>
+              <w:rPr>
+                <w:rFonts w:ascii="Arial" w:hAnsi="Arial" w:cs="Arial"/>
+                <w:sz w:val="18"/>
+                <w:szCs w:val="18"/>
+                <w:lang w:val="es-MX"/>
+              </w:rPr>
+              <w:t>2]</w:t>
+            </w:r>
           </w:p>
         </w:tc>
       </w:tr>
@@ -2024,21 +2340,117 @@
                 <w:lang w:val="es-MX"/>
               </w:rPr>
             </w:pPr>
-          </w:p>
-        </w:tc>
-        <w:tc>
-          <w:tcPr>
-            <w:tcW w:w="9341" w:type="dxa"/>
-          </w:tcPr>
-          <w:p>
-            <w:pPr>
-              <w:rPr>
-                <w:rFonts w:ascii="Arial" w:hAnsi="Arial" w:cs="Arial"/>
-                <w:sz w:val="18"/>
-                <w:szCs w:val="18"/>
-                <w:lang w:val="es-MX"/>
-              </w:rPr>
-            </w:pPr>
+            <w:r>
+              <w:rPr>
+                <w:rFonts w:ascii="Arial" w:hAnsi="Arial" w:cs="Arial"/>
+                <w:sz w:val="18"/>
+                <w:szCs w:val="18"/>
+                <w:lang w:val="es-MX"/>
+              </w:rPr>
+              <w:t>[</w:t>
+            </w:r>
+            <w:r>
+              <w:rPr>
+                <w:rFonts w:ascii="Arial" w:hAnsi="Arial" w:cs="Arial"/>
+                <w:sz w:val="18"/>
+                <w:szCs w:val="18"/>
+                <w:lang w:val="es-MX"/>
+              </w:rPr>
+              <w:t>cant</w:t>
+            </w:r>
+            <w:r>
+              <w:rPr>
+                <w:rFonts w:ascii="Arial" w:hAnsi="Arial" w:cs="Arial"/>
+                <w:sz w:val="18"/>
+                <w:szCs w:val="18"/>
+                <w:lang w:val="es-MX"/>
+              </w:rPr>
+              <w:t>.3]</w:t>
+            </w:r>
+          </w:p>
+        </w:tc>
+        <w:tc>
+          <w:tcPr>
+            <w:tcW w:w="2436" w:type="dxa"/>
+          </w:tcPr>
+          <w:p>
+            <w:pPr>
+              <w:rPr>
+                <w:rFonts w:ascii="Arial" w:hAnsi="Arial" w:cs="Arial"/>
+                <w:sz w:val="18"/>
+                <w:szCs w:val="18"/>
+                <w:lang w:val="es-MX"/>
+              </w:rPr>
+            </w:pPr>
+            <w:r>
+              <w:rPr>
+                <w:rFonts w:ascii="Arial" w:hAnsi="Arial" w:cs="Arial"/>
+                <w:sz w:val="18"/>
+                <w:szCs w:val="18"/>
+                <w:lang w:val="es-MX"/>
+              </w:rPr>
+              <w:t>[util.</w:t>
+            </w:r>
+            <w:r>
+              <w:rPr>
+                <w:rFonts w:ascii="Arial" w:hAnsi="Arial" w:cs="Arial"/>
+                <w:sz w:val="18"/>
+                <w:szCs w:val="18"/>
+                <w:lang w:val="es-MX"/>
+              </w:rPr>
+              <w:t>3</w:t>
+            </w:r>
+            <w:r>
+              <w:rPr>
+                <w:rFonts w:ascii="Arial" w:hAnsi="Arial" w:cs="Arial"/>
+                <w:sz w:val="18"/>
+                <w:szCs w:val="18"/>
+                <w:lang w:val="es-MX"/>
+              </w:rPr>
+              <w:t>]</w:t>
+            </w:r>
+          </w:p>
+        </w:tc>
+        <w:tc>
+          <w:tcPr>
+            <w:tcW w:w="6905" w:type="dxa"/>
+          </w:tcPr>
+          <w:p>
+            <w:pPr>
+              <w:rPr>
+                <w:rFonts w:ascii="Arial" w:hAnsi="Arial" w:cs="Arial"/>
+                <w:sz w:val="18"/>
+                <w:szCs w:val="18"/>
+                <w:lang w:val="es-MX"/>
+              </w:rPr>
+            </w:pPr>
+            <w:r>
+              <w:rPr>
+                <w:rFonts w:ascii="Arial" w:hAnsi="Arial" w:cs="Arial"/>
+                <w:sz w:val="18"/>
+                <w:szCs w:val="18"/>
+                <w:lang w:val="es-MX"/>
+              </w:rPr>
+              <w:t>[</w:t>
+            </w:r>
+            <w:r>
+              <w:rPr>
+                <w:rFonts w:ascii="Arial" w:hAnsi="Arial" w:cs="Arial"/>
+                <w:sz w:val="18"/>
+                <w:szCs w:val="18"/>
+                <w:lang w:val="es-MX"/>
+              </w:rPr>
+              <w:t>desc.</w:t>
+            </w:r>
+            <w:r>
+              <w:rPr>
+                <w:rFonts w:ascii="Arial" w:hAnsi="Arial" w:cs="Arial"/>
+                <w:sz w:val="18"/>
+                <w:szCs w:val="18"/>
+                <w:lang w:val="es-MX"/>
+              </w:rPr>
+              <w:t>3]</w:t>
+            </w:r>
           </w:p>
         </w:tc>
       </w:tr>
@@ -2059,21 +2471,117 @@
                 <w:lang w:val="es-MX"/>
               </w:rPr>
             </w:pPr>
-          </w:p>
-        </w:tc>
-        <w:tc>
-          <w:tcPr>
-            <w:tcW w:w="9341" w:type="dxa"/>
-          </w:tcPr>
-          <w:p>
-            <w:pPr>
-              <w:rPr>
-                <w:rFonts w:ascii="Arial" w:hAnsi="Arial" w:cs="Arial"/>
-                <w:sz w:val="18"/>
-                <w:szCs w:val="18"/>
-                <w:lang w:val="es-MX"/>
-              </w:rPr>
-            </w:pPr>
+            <w:r>
+              <w:rPr>
+                <w:rFonts w:ascii="Arial" w:hAnsi="Arial" w:cs="Arial"/>
+                <w:sz w:val="18"/>
+                <w:szCs w:val="18"/>
+                <w:lang w:val="es-MX"/>
+              </w:rPr>
+              <w:t>[</w:t>
+            </w:r>
+            <w:r>
+              <w:rPr>
+                <w:rFonts w:ascii="Arial" w:hAnsi="Arial" w:cs="Arial"/>
+                <w:sz w:val="18"/>
+                <w:szCs w:val="18"/>
+                <w:lang w:val="es-MX"/>
+              </w:rPr>
+              <w:t>cant</w:t>
+            </w:r>
+            <w:r>
+              <w:rPr>
+                <w:rFonts w:ascii="Arial" w:hAnsi="Arial" w:cs="Arial"/>
+                <w:sz w:val="18"/>
+                <w:szCs w:val="18"/>
+                <w:lang w:val="es-MX"/>
+              </w:rPr>
+              <w:t>.4]</w:t>
+            </w:r>
+          </w:p>
+        </w:tc>
+        <w:tc>
+          <w:tcPr>
+            <w:tcW w:w="2436" w:type="dxa"/>
+          </w:tcPr>
+          <w:p>
+            <w:pPr>
+              <w:rPr>
+                <w:rFonts w:ascii="Arial" w:hAnsi="Arial" w:cs="Arial"/>
+                <w:sz w:val="18"/>
+                <w:szCs w:val="18"/>
+                <w:lang w:val="es-MX"/>
+              </w:rPr>
+            </w:pPr>
+            <w:r>
+              <w:rPr>
+                <w:rFonts w:ascii="Arial" w:hAnsi="Arial" w:cs="Arial"/>
+                <w:sz w:val="18"/>
+                <w:szCs w:val="18"/>
+                <w:lang w:val="es-MX"/>
+              </w:rPr>
+              <w:t>[util.</w:t>
+            </w:r>
+            <w:r>
+              <w:rPr>
+                <w:rFonts w:ascii="Arial" w:hAnsi="Arial" w:cs="Arial"/>
+                <w:sz w:val="18"/>
+                <w:szCs w:val="18"/>
+                <w:lang w:val="es-MX"/>
+              </w:rPr>
+              <w:t>4</w:t>
+            </w:r>
+            <w:r>
+              <w:rPr>
+                <w:rFonts w:ascii="Arial" w:hAnsi="Arial" w:cs="Arial"/>
+                <w:sz w:val="18"/>
+                <w:szCs w:val="18"/>
+                <w:lang w:val="es-MX"/>
+              </w:rPr>
+              <w:t>]</w:t>
+            </w:r>
+          </w:p>
+        </w:tc>
+        <w:tc>
+          <w:tcPr>
+            <w:tcW w:w="6905" w:type="dxa"/>
+          </w:tcPr>
+          <w:p>
+            <w:pPr>
+              <w:rPr>
+                <w:rFonts w:ascii="Arial" w:hAnsi="Arial" w:cs="Arial"/>
+                <w:sz w:val="18"/>
+                <w:szCs w:val="18"/>
+                <w:lang w:val="es-MX"/>
+              </w:rPr>
+            </w:pPr>
+            <w:r>
+              <w:rPr>
+                <w:rFonts w:ascii="Arial" w:hAnsi="Arial" w:cs="Arial"/>
+                <w:sz w:val="18"/>
+                <w:szCs w:val="18"/>
+                <w:lang w:val="es-MX"/>
+              </w:rPr>
+              <w:t>[</w:t>
+            </w:r>
+            <w:r>
+              <w:rPr>
+                <w:rFonts w:ascii="Arial" w:hAnsi="Arial" w:cs="Arial"/>
+                <w:sz w:val="18"/>
+                <w:szCs w:val="18"/>
+                <w:lang w:val="es-MX"/>
+              </w:rPr>
+              <w:t>desc.</w:t>
+            </w:r>
+            <w:r>
+              <w:rPr>
+                <w:rFonts w:ascii="Arial" w:hAnsi="Arial" w:cs="Arial"/>
+                <w:sz w:val="18"/>
+                <w:szCs w:val="18"/>
+                <w:lang w:val="es-MX"/>
+              </w:rPr>
+              <w:t>4]</w:t>
+            </w:r>
           </w:p>
         </w:tc>
       </w:tr>
@@ -2084,7 +2592,7 @@
         <w:tc>
           <w:tcPr>
             <w:tcW w:w="10318" w:type="dxa"/>
-            <w:gridSpan w:val="2"/>
+            <w:gridSpan w:val="3"/>
             <w:tcBorders>
               <w:top w:val="nil"/>
               <w:left w:val="nil"/>
@@ -2157,7 +2665,7 @@
         <w:tc>
           <w:tcPr>
             <w:tcW w:w="10318" w:type="dxa"/>
-            <w:gridSpan w:val="2"/>
+            <w:gridSpan w:val="3"/>
             <w:tcBorders>
               <w:top w:val="single" w:sz="4" w:space="0" w:color="auto"/>
               <w:left w:val="single" w:sz="4" w:space="0" w:color="auto"/>
@@ -2184,7 +2692,7 @@
         <w:tc>
           <w:tcPr>
             <w:tcW w:w="10318" w:type="dxa"/>
-            <w:gridSpan w:val="2"/>
+            <w:gridSpan w:val="3"/>
             <w:tcBorders>
               <w:top w:val="single" w:sz="4" w:space="0" w:color="auto"/>
             </w:tcBorders>
@@ -2208,7 +2716,7 @@
         <w:tc>
           <w:tcPr>
             <w:tcW w:w="10318" w:type="dxa"/>
-            <w:gridSpan w:val="2"/>
+            <w:gridSpan w:val="3"/>
           </w:tcPr>
           <w:p>
             <w:pPr>
@@ -2229,7 +2737,7 @@
         <w:tc>
           <w:tcPr>
             <w:tcW w:w="10318" w:type="dxa"/>
-            <w:gridSpan w:val="2"/>
+            <w:gridSpan w:val="3"/>
           </w:tcPr>
           <w:p>
             <w:pPr>
@@ -2250,7 +2758,7 @@
         <w:tc>
           <w:tcPr>
             <w:tcW w:w="10318" w:type="dxa"/>
-            <w:gridSpan w:val="2"/>
+            <w:gridSpan w:val="3"/>
           </w:tcPr>
           <w:p>
             <w:pPr>
@@ -2271,7 +2779,7 @@
         <w:tc>
           <w:tcPr>
             <w:tcW w:w="10318" w:type="dxa"/>
-            <w:gridSpan w:val="2"/>
+            <w:gridSpan w:val="3"/>
             <w:tcBorders>
               <w:top w:val="single" w:sz="4" w:space="0" w:color="auto"/>
               <w:left w:val="single" w:sz="4" w:space="0" w:color="auto"/>
@@ -2624,6 +3132,162 @@
                 <w:lang w:val="es-MX"/>
               </w:rPr>
             </w:pPr>
+            <w:r>
+              <w:rPr>
+                <w:rFonts w:ascii="Arial" w:hAnsi="Arial" w:cs="Arial"/>
+                <w:b/>
+                <w:noProof/>
+                <w:sz w:val="18"/>
+                <w:szCs w:val="18"/>
+                <w:lang w:val="es-MX" w:eastAsia="es-MX"/>
+              </w:rPr>
+              <mc:AlternateContent>
+                <mc:Choice Requires="wps">
+                  <w:drawing>
+                    <wp:anchor distT="45720" distB="45720" distL="114300" distR="114300" simplePos="0" relativeHeight="251661312" behindDoc="1" locked="0" layoutInCell="1" allowOverlap="1" wp14:anchorId="2D932EC2" wp14:editId="2E15C9BB">
+                      <wp:simplePos x="0" y="0"/>
+                      <wp:positionH relativeFrom="column">
+                        <wp:posOffset>-135184</wp:posOffset>
+                      </wp:positionH>
+                      <wp:positionV relativeFrom="paragraph">
+                        <wp:posOffset>-1665252</wp:posOffset>
+                      </wp:positionV>
+                      <wp:extent cx="6626577" cy="1066800"/>
+                      <wp:effectExtent l="0" t="0" r="22225" b="19050"/>
+                      <wp:wrapNone/>
+                      <wp:docPr id="3" name="Cuadro de texto 2"/>
+                      <wp:cNvGraphicFramePr>
+                        <a:graphicFrameLocks xmlns:a="http://schemas.openxmlformats.org/drawingml/2006/main"/>
+                      </wp:cNvGraphicFramePr>
+                      <a:graphic xmlns:a="http://schemas.openxmlformats.org/drawingml/2006/main">
+                        <a:graphicData uri="http://schemas.microsoft.com/office/word/2010/wordprocessingShape">
+                          <wps:wsp>
+                            <wps:cNvSpPr txBox="1">
+                              <a:spLocks noChangeArrowheads="1"/>
+                            </wps:cNvSpPr>
+                            <wps:spPr bwMode="auto">
+                              <a:xfrm>
+                                <a:off x="0" y="0"/>
+                                <a:ext cx="6626577" cy="1066800"/>
+                              </a:xfrm>
+                              <a:prstGeom prst="rect">
+                                <a:avLst/>
+                              </a:prstGeom>
+                              <a:solidFill>
+                                <a:schemeClr val="bg1"/>
+                              </a:solidFill>
+                              <a:ln w="9525">
+                                <a:solidFill>
+                                  <a:schemeClr val="bg1"/>
+                                </a:solidFill>
+                                <a:miter lim="800000"/>
+                                <a:headEnd/>
+                                <a:tailEnd/>
+                              </a:ln>
+                            </wps:spPr>
+                            <wps:txbx>
+                              <w:txbxContent>
+                                <w:p>
+                                  <w:pPr>
+                                    <w:spacing w:line="312" w:lineRule="auto"/>
+                                    <w:rPr>
+                                      <w:rFonts w:ascii="Arial" w:hAnsi="Arial" w:cs="Arial"/>
+                                      <w:sz w:val="18"/>
+                                      <w:lang w:val="en-US"/>
+                                    </w:rPr>
+                                  </w:pPr>
+                                  <w:r>
+                                    <w:rPr>
+                                      <w:rFonts w:ascii="Arial" w:hAnsi="Arial" w:cs="Arial"/>
+                                      <w:sz w:val="18"/>
+                                      <w:lang w:val="en-US"/>
+                                    </w:rPr>
+                                    <w:t>[</w:t>
+                                  </w:r>
+                                  <w:proofErr w:type="spellStart"/>
+                                  <w:r>
+                                    <w:rPr>
+                                      <w:rFonts w:ascii="Arial" w:hAnsi="Arial" w:cs="Arial"/>
+                                      <w:sz w:val="18"/>
+                                      <w:lang w:val="en-US"/>
+                                    </w:rPr>
+                                    <w:t>observaciones</w:t>
+                                  </w:r>
+                                  <w:proofErr w:type="spellEnd"/>
+                                  <w:r>
+                                    <w:rPr>
+                                      <w:rFonts w:ascii="Arial" w:hAnsi="Arial" w:cs="Arial"/>
+                                      <w:sz w:val="18"/>
+                                      <w:lang w:val="en-US"/>
+                                    </w:rPr>
+                                    <w:t>]</w:t>
+                                  </w:r>
+                                </w:p>
+                              </w:txbxContent>
+                            </wps:txbx>
+                            <wps:bodyPr rot="0" vert="horz" wrap="square" lIns="91440" tIns="45720" rIns="91440" bIns="45720" anchor="t" anchorCtr="0">
+                              <a:noAutofit/>
+                            </wps:bodyPr>
+                          </wps:wsp>
+                        </a:graphicData>
+                      </a:graphic>
+                      <wp14:sizeRelH relativeFrom="margin">
+                        <wp14:pctWidth>0</wp14:pctWidth>
+                      </wp14:sizeRelH>
+                      <wp14:sizeRelV relativeFrom="margin">
+                        <wp14:pctHeight>0</wp14:pctHeight>
+                      </wp14:sizeRelV>
+                    </wp:anchor>
+                  </w:drawing>
+                </mc:Choice>
+                <mc:Fallback>
+                  <w:pict>
+                    <v:shape w14:anchorId="2D932EC2" id="_x0000_s1027" type="#_x0000_t202" style="position:absolute;margin-left:-10.65pt;margin-top:-131.1pt;width:521.8pt;height:84pt;z-index:-251655168;visibility:visible;mso-wrap-style:square;mso-width-percent:0;mso-height-percent:0;mso-wrap-distance-left:9pt;mso-wrap-distance-top:3.6pt;mso-wrap-distance-right:9pt;mso-wrap-distance-bottom:3.6pt;mso-position-horizontal:absolute;mso-position-horizontal-relative:text;mso-position-vertical:absolute;mso-position-vertical-relative:text;mso-width-percent:0;mso-height-percent:0;mso-width-relative:margin;mso-height-relative:margin;v-text-anchor:top" o:gfxdata="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" fillcolor="white [3212]" strokecolor="white [3212]">
+                      <v:textbox>
+                        <w:txbxContent>
+                          <w:p>
+                            <w:pPr>
+                              <w:spacing w:line="312" w:lineRule="auto"/>
+                              <w:rPr>
+                                <w:rFonts w:ascii="Arial" w:hAnsi="Arial" w:cs="Arial"/>
+                                <w:sz w:val="18"/>
+                                <w:lang w:val="en-US"/>
+                              </w:rPr>
+                            </w:pPr>
+                            <w:r>
+                              <w:rPr>
+                                <w:rFonts w:ascii="Arial" w:hAnsi="Arial" w:cs="Arial"/>
+                                <w:sz w:val="18"/>
+                                <w:lang w:val="en-US"/>
+                              </w:rPr>
+                              <w:t>[</w:t>
+                            </w:r>
+                            <w:proofErr w:type="spellStart"/>
+                            <w:r>
+                              <w:rPr>
+                                <w:rFonts w:ascii="Arial" w:hAnsi="Arial" w:cs="Arial"/>
+                                <w:sz w:val="18"/>
+                                <w:lang w:val="en-US"/>
+                              </w:rPr>
+                              <w:t>observaciones</w:t>
+                            </w:r>
+                            <w:proofErr w:type="spellEnd"/>
+                            <w:r>
+                              <w:rPr>
+                                <w:rFonts w:ascii="Arial" w:hAnsi="Arial" w:cs="Arial"/>
+                                <w:sz w:val="18"/>
+                                <w:lang w:val="en-US"/>
+                              </w:rPr>
+                              <w:t>]</w:t>
+                            </w:r>
+                          </w:p>
+                        </w:txbxContent>
+                      </v:textbox>
+                    </v:shape>
+                  </w:pict>
+                </mc:Fallback>
+              </mc:AlternateContent>
+            </w:r>
           </w:p>
         </w:tc>
         <w:tc>
@@ -2698,8 +3362,6 @@
                 <w:lang w:val="es-MX"/>
               </w:rPr>
             </w:pPr>
-            <w:bookmarkStart w:id="0" w:name="_GoBack"/>
-            <w:bookmarkEnd w:id="0"/>
           </w:p>
         </w:tc>
       </w:tr>

</xml_diff>